<commit_message>
minor bug fixes and tozihat updated value and types are being printed to output.txt
</commit_message>
<xml_diff>
--- a/توضیحات.docx
+++ b/توضیحات.docx
@@ -1010,20 +1010,65 @@
         <w:bidi/>
         <w:rPr>
           <w:rFonts w:ascii="Calibri" w:hAnsi="Calibri" w:cs="Calibri"/>
-          <w:sz w:val="40"/>
-          <w:szCs w:val="40"/>
-          <w:rtl/>
-          <w:lang w:bidi="fa-IR"/>
-        </w:rPr>
-      </w:pPr>
-      <w:r>
-        <w:rPr>
-          <w:rFonts w:ascii="Calibri" w:hAnsi="Calibri" w:cs="Calibri" w:hint="cs"/>
-          <w:sz w:val="40"/>
-          <w:szCs w:val="40"/>
-          <w:rtl/>
-          <w:lang w:bidi="fa-IR"/>
-        </w:rPr>
+          <w:sz w:val="36"/>
+          <w:szCs w:val="36"/>
+          <w:lang w:bidi="fa-IR"/>
+        </w:rPr>
+      </w:pPr>
+    </w:p>
+    <w:p>
+      <w:pPr>
+        <w:bidi/>
+        <w:rPr>
+          <w:rFonts w:ascii="Calibri" w:hAnsi="Calibri" w:cs="Calibri"/>
+          <w:sz w:val="36"/>
+          <w:szCs w:val="36"/>
+          <w:lang w:bidi="fa-IR"/>
+        </w:rPr>
+      </w:pPr>
+    </w:p>
+    <w:p>
+      <w:pPr>
+        <w:bidi/>
+        <w:rPr>
+          <w:rFonts w:ascii="Calibri" w:hAnsi="Calibri" w:cs="Calibri"/>
+          <w:sz w:val="36"/>
+          <w:szCs w:val="36"/>
+          <w:lang w:bidi="fa-IR"/>
+        </w:rPr>
+      </w:pPr>
+    </w:p>
+    <w:p>
+      <w:pPr>
+        <w:bidi/>
+        <w:rPr>
+          <w:rFonts w:ascii="Calibri" w:hAnsi="Calibri" w:cs="Calibri"/>
+          <w:sz w:val="36"/>
+          <w:szCs w:val="36"/>
+          <w:lang w:bidi="fa-IR"/>
+        </w:rPr>
+      </w:pPr>
+    </w:p>
+    <w:p>
+      <w:pPr>
+        <w:bidi/>
+        <w:rPr>
+          <w:rFonts w:ascii="Calibri" w:hAnsi="Calibri" w:cs="Calibri"/>
+          <w:sz w:val="40"/>
+          <w:szCs w:val="40"/>
+          <w:rtl/>
+          <w:lang w:bidi="fa-IR"/>
+        </w:rPr>
+      </w:pPr>
+      <w:r>
+        <w:rPr>
+          <w:rFonts w:ascii="Calibri" w:hAnsi="Calibri" w:cs="Calibri" w:hint="cs"/>
+          <w:sz w:val="40"/>
+          <w:szCs w:val="40"/>
+          <w:rtl/>
+          <w:lang w:bidi="fa-IR"/>
+        </w:rPr>
+        <w:lastRenderedPageBreak/>
         <w:t>راهنمای</w:t>
       </w:r>
       <w:r>
@@ -1065,6 +1110,169 @@
           <w:sz w:val="40"/>
           <w:szCs w:val="40"/>
           <w:rtl/>
+          <w:lang w:bidi="fa-IR"/>
+        </w:rPr>
+      </w:pPr>
+    </w:p>
+    <w:p>
+      <w:pPr>
+        <w:rPr>
+          <w:rFonts w:ascii="Calibri" w:hAnsi="Calibri" w:cs="Calibri"/>
+          <w:sz w:val="28"/>
+          <w:szCs w:val="28"/>
+          <w:lang w:bidi="fa-IR"/>
+        </w:rPr>
+      </w:pPr>
+      <w:r>
+        <w:rPr>
+          <w:rFonts w:ascii="Calibri" w:hAnsi="Calibri" w:cs="Calibri"/>
+          <w:sz w:val="28"/>
+          <w:szCs w:val="28"/>
+          <w:lang w:bidi="fa-IR"/>
+        </w:rPr>
+        <w:t xml:space="preserve">---- </w:t>
+      </w:r>
+      <w:r>
+        <w:rPr>
+          <w:rFonts w:ascii="Calibri" w:hAnsi="Calibri" w:cs="Calibri" w:hint="cs"/>
+          <w:sz w:val="28"/>
+          <w:szCs w:val="28"/>
+          <w:rtl/>
+          <w:lang w:bidi="fa-IR"/>
+        </w:rPr>
+        <w:t>نام اسکوپ</w:t>
+      </w:r>
+      <w:r>
+        <w:rPr>
+          <w:rFonts w:ascii="Calibri" w:hAnsi="Calibri" w:cs="Calibri"/>
+          <w:sz w:val="28"/>
+          <w:szCs w:val="28"/>
+          <w:lang w:bidi="fa-IR"/>
+        </w:rPr>
+        <w:t xml:space="preserve"> ----</w:t>
+      </w:r>
+    </w:p>
+    <w:p>
+      <w:pPr>
+        <w:rPr>
+          <w:rFonts w:ascii="Calibri" w:hAnsi="Calibri" w:cs="Calibri"/>
+          <w:sz w:val="28"/>
+          <w:szCs w:val="28"/>
+          <w:lang w:bidi="fa-IR"/>
+        </w:rPr>
+      </w:pPr>
+      <w:r>
+        <w:rPr>
+          <w:rFonts w:ascii="Calibri" w:hAnsi="Calibri" w:cs="Calibri" w:hint="cs"/>
+          <w:sz w:val="28"/>
+          <w:szCs w:val="28"/>
+          <w:rtl/>
+          <w:lang w:bidi="fa-IR"/>
+        </w:rPr>
+        <w:t>نام متغییر یا تابع یا اسکوپ</w:t>
+      </w:r>
+      <w:r>
+        <w:rPr>
+          <w:rFonts w:ascii="Calibri" w:hAnsi="Calibri" w:cs="Calibri"/>
+          <w:sz w:val="28"/>
+          <w:szCs w:val="28"/>
+          <w:lang w:bidi="fa-IR"/>
+        </w:rPr>
+        <w:t xml:space="preserve">    |    </w:t>
+      </w:r>
+      <w:r>
+        <w:rPr>
+          <w:rFonts w:ascii="Calibri" w:hAnsi="Calibri" w:cs="Calibri" w:hint="cs"/>
+          <w:sz w:val="28"/>
+          <w:szCs w:val="28"/>
+          <w:rtl/>
+          <w:lang w:bidi="fa-IR"/>
+        </w:rPr>
+        <w:t>نوع</w:t>
+      </w:r>
+      <w:r>
+        <w:rPr>
+          <w:rFonts w:ascii="Calibri" w:hAnsi="Calibri" w:cs="Calibri"/>
+          <w:sz w:val="28"/>
+          <w:szCs w:val="28"/>
+          <w:lang w:bidi="fa-IR"/>
+        </w:rPr>
+        <w:t xml:space="preserve">     |    </w:t>
+      </w:r>
+      <w:r>
+        <w:rPr>
+          <w:rFonts w:ascii="Calibri" w:hAnsi="Calibri" w:cs="Calibri" w:hint="cs"/>
+          <w:sz w:val="28"/>
+          <w:szCs w:val="28"/>
+          <w:rtl/>
+          <w:lang w:bidi="fa-IR"/>
+        </w:rPr>
+        <w:t>عرض</w:t>
+      </w:r>
+      <w:r>
+        <w:rPr>
+          <w:rFonts w:ascii="Calibri" w:hAnsi="Calibri" w:cs="Calibri"/>
+          <w:sz w:val="28"/>
+          <w:szCs w:val="28"/>
+          <w:lang w:bidi="fa-IR"/>
+        </w:rPr>
+        <w:t xml:space="preserve">    |    </w:t>
+      </w:r>
+      <w:r>
+        <w:rPr>
+          <w:rFonts w:ascii="Calibri" w:hAnsi="Calibri" w:cs="Calibri" w:hint="cs"/>
+          <w:sz w:val="28"/>
+          <w:szCs w:val="28"/>
+          <w:rtl/>
+          <w:lang w:bidi="fa-IR"/>
+        </w:rPr>
+        <w:t>آدرس نسبی</w:t>
+      </w:r>
+    </w:p>
+    <w:p>
+      <w:pPr>
+        <w:rPr>
+          <w:rFonts w:ascii="Calibri" w:hAnsi="Calibri" w:cs="Calibri" w:hint="cs"/>
+          <w:sz w:val="28"/>
+          <w:szCs w:val="28"/>
+          <w:lang w:bidi="fa-IR"/>
+        </w:rPr>
+      </w:pPr>
+      <w:r>
+        <w:rPr>
+          <w:rFonts w:ascii="Calibri" w:hAnsi="Calibri" w:cs="Calibri"/>
+          <w:sz w:val="28"/>
+          <w:szCs w:val="28"/>
+          <w:lang w:bidi="fa-IR"/>
+        </w:rPr>
+        <w:t xml:space="preserve">---- </w:t>
+      </w:r>
+      <w:r>
+        <w:rPr>
+          <w:rFonts w:ascii="Calibri" w:hAnsi="Calibri" w:cs="Calibri" w:hint="cs"/>
+          <w:sz w:val="28"/>
+          <w:szCs w:val="28"/>
+          <w:rtl/>
+          <w:lang w:bidi="fa-IR"/>
+        </w:rPr>
+        <w:t>پایان اسکوپ</w:t>
+      </w:r>
+      <w:r>
+        <w:rPr>
+          <w:rFonts w:ascii="Calibri" w:hAnsi="Calibri" w:cs="Calibri"/>
+          <w:sz w:val="28"/>
+          <w:szCs w:val="28"/>
+          <w:lang w:bidi="fa-IR"/>
+        </w:rPr>
+        <w:t xml:space="preserve"> ----</w:t>
+      </w:r>
+    </w:p>
+    <w:p>
+      <w:pPr>
+        <w:rPr>
+          <w:rFonts w:ascii="Calibri" w:hAnsi="Calibri" w:cs="Calibri"/>
+          <w:sz w:val="28"/>
+          <w:szCs w:val="28"/>
           <w:lang w:bidi="fa-IR"/>
         </w:rPr>
       </w:pPr>

</xml_diff>

<commit_message>
minor bug fixes and tozihat updated
</commit_message>
<xml_diff>
--- a/توضیحات.docx
+++ b/توضیحات.docx
@@ -448,25 +448,14 @@
         </w:rPr>
         <w:t xml:space="preserve">در ابتدا یکسری اسم های </w:t>
       </w:r>
-      <w:proofErr w:type="spellStart"/>
-      <w:r>
-        <w:rPr>
-          <w:rFonts w:ascii="Calibri" w:hAnsi="Calibri" w:cs="Calibri"/>
-          <w:sz w:val="36"/>
-          <w:szCs w:val="36"/>
-          <w:lang w:bidi="fa-IR"/>
-        </w:rPr>
-        <w:t>lexer</w:t>
-      </w:r>
-      <w:proofErr w:type="spellEnd"/>
-      <w:r>
-        <w:rPr>
-          <w:rFonts w:ascii="Calibri" w:hAnsi="Calibri" w:cs="Calibri"/>
-          <w:sz w:val="36"/>
-          <w:szCs w:val="36"/>
-          <w:lang w:bidi="fa-IR"/>
-        </w:rPr>
-        <w:t xml:space="preserve"> rule </w:t>
+      <w:r>
+        <w:rPr>
+          <w:rFonts w:ascii="Calibri" w:hAnsi="Calibri" w:cs="Calibri"/>
+          <w:sz w:val="36"/>
+          <w:szCs w:val="36"/>
+          <w:lang w:bidi="fa-IR"/>
+        </w:rPr>
+        <w:t xml:space="preserve">lexer rule </w:t>
       </w:r>
       <w:r>
         <w:rPr>
@@ -538,7 +527,6 @@
         </w:rPr>
         <w:t xml:space="preserve"> با دستور زیر در </w:t>
       </w:r>
-      <w:proofErr w:type="spellStart"/>
       <w:r>
         <w:rPr>
           <w:rFonts w:ascii="Calibri" w:hAnsi="Calibri" w:cs="Calibri"/>
@@ -548,7 +536,6 @@
         </w:rPr>
         <w:t>cmd</w:t>
       </w:r>
-      <w:proofErr w:type="spellEnd"/>
       <w:r>
         <w:rPr>
           <w:rFonts w:ascii="Calibri" w:hAnsi="Calibri" w:cs="Calibri" w:hint="cs"/>
@@ -951,19 +938,8 @@
           <w:szCs w:val="36"/>
           <w:lang w:bidi="fa-IR"/>
         </w:rPr>
-        <w:t xml:space="preserve"> </w:t>
-      </w:r>
-      <w:proofErr w:type="spellStart"/>
-      <w:r>
-        <w:rPr>
-          <w:rFonts w:ascii="Calibri" w:hAnsi="Calibri" w:cs="Calibri"/>
-          <w:sz w:val="36"/>
-          <w:szCs w:val="36"/>
-          <w:lang w:bidi="fa-IR"/>
-        </w:rPr>
-        <w:t>indicateVariable</w:t>
-      </w:r>
-      <w:proofErr w:type="spellEnd"/>
+        <w:t xml:space="preserve"> indicateVariable</w:t>
+      </w:r>
       <w:r>
         <w:rPr>
           <w:rFonts w:ascii="Calibri" w:hAnsi="Calibri" w:cs="Calibri" w:hint="cs"/>
@@ -1158,6 +1134,7 @@
           <w:rFonts w:ascii="Calibri" w:hAnsi="Calibri" w:cs="Calibri"/>
           <w:sz w:val="28"/>
           <w:szCs w:val="28"/>
+          <w:rtl/>
           <w:lang w:bidi="fa-IR"/>
         </w:rPr>
       </w:pPr>
@@ -1232,7 +1209,7 @@
     <w:p>
       <w:pPr>
         <w:rPr>
-          <w:rFonts w:ascii="Calibri" w:hAnsi="Calibri" w:cs="Calibri" w:hint="cs"/>
+          <w:rFonts w:ascii="Calibri" w:hAnsi="Calibri" w:cs="Calibri"/>
           <w:sz w:val="28"/>
           <w:szCs w:val="28"/>
           <w:lang w:bidi="fa-IR"/>
@@ -1240,12 +1217,13 @@
       </w:pPr>
       <w:r>
         <w:rPr>
-          <w:rFonts w:ascii="Calibri" w:hAnsi="Calibri" w:cs="Calibri"/>
+          <w:rFonts w:ascii="Calibri" w:hAnsi="Calibri" w:cs="Calibri" w:hint="cs"/>
           <w:sz w:val="28"/>
           <w:szCs w:val="28"/>
-          <w:lang w:bidi="fa-IR"/>
-        </w:rPr>
-        <w:t xml:space="preserve">---- </w:t>
+          <w:rtl/>
+          <w:lang w:bidi="fa-IR"/>
+        </w:rPr>
+        <w:t xml:space="preserve">عرض = </w:t>
       </w:r>
       <w:r>
         <w:rPr>
@@ -1255,33 +1233,62 @@
           <w:rtl/>
           <w:lang w:bidi="fa-IR"/>
         </w:rPr>
-        <w:t>پایان اسکوپ</w:t>
-      </w:r>
-      <w:r>
+        <w:t>اندازه اسکوپ</w:t>
+      </w:r>
+    </w:p>
+    <w:p>
+      <w:pPr>
         <w:rPr>
           <w:rFonts w:ascii="Calibri" w:hAnsi="Calibri" w:cs="Calibri"/>
           <w:sz w:val="28"/>
           <w:szCs w:val="28"/>
           <w:lang w:bidi="fa-IR"/>
         </w:rPr>
-        <w:t xml:space="preserve"> ----</w:t>
-      </w:r>
-    </w:p>
-    <w:p>
-      <w:pPr>
+      </w:pPr>
+      <w:r>
         <w:rPr>
           <w:rFonts w:ascii="Calibri" w:hAnsi="Calibri" w:cs="Calibri"/>
           <w:sz w:val="28"/>
           <w:szCs w:val="28"/>
           <w:lang w:bidi="fa-IR"/>
         </w:rPr>
+        <w:t xml:space="preserve">---- </w:t>
+      </w:r>
+      <w:r>
+        <w:rPr>
+          <w:rFonts w:ascii="Calibri" w:hAnsi="Calibri" w:cs="Calibri" w:hint="cs"/>
+          <w:sz w:val="28"/>
+          <w:szCs w:val="28"/>
+          <w:rtl/>
+          <w:lang w:bidi="fa-IR"/>
+        </w:rPr>
+        <w:t>پایان اسکوپ</w:t>
+      </w:r>
+      <w:r>
+        <w:rPr>
+          <w:rFonts w:ascii="Calibri" w:hAnsi="Calibri" w:cs="Calibri"/>
+          <w:sz w:val="28"/>
+          <w:szCs w:val="28"/>
+          <w:lang w:bidi="fa-IR"/>
+        </w:rPr>
+        <w:t xml:space="preserve"> ----</w:t>
+      </w:r>
+    </w:p>
+    <w:p>
+      <w:pPr>
+        <w:rPr>
+          <w:rFonts w:ascii="Calibri" w:hAnsi="Calibri" w:cs="Calibri"/>
+          <w:sz w:val="28"/>
+          <w:szCs w:val="28"/>
+          <w:lang w:bidi="fa-IR"/>
+        </w:rPr>
       </w:pPr>
     </w:p>
     <w:p>
       <w:pPr>
         <w:bidi/>
         <w:rPr>
-          <w:rFonts w:ascii="Calibri" w:hAnsi="Calibri" w:cs="Calibri" w:hint="cs"/>
+          <w:rFonts w:ascii="Calibri" w:hAnsi="Calibri" w:cs="Calibri"/>
           <w:sz w:val="36"/>
           <w:szCs w:val="36"/>
           <w:rtl/>

</xml_diff>